<commit_message>
Added logging feature and related config files
</commit_message>
<xml_diff>
--- a/CreationSteps.docx
+++ b/CreationSteps.docx
@@ -267,7 +267,42 @@
                 <w:rtl/>
                 <w:lang w:bidi="fa-IR"/>
               </w:rPr>
-              <w:t xml:space="preserve"> به پوشه </w:t>
+              <w:t xml:space="preserve"> </w:t>
+            </w:r>
+            <w:r>
+              <w:rPr>
+                <w:rFonts w:asciiTheme="majorBidi" w:hAnsiTheme="majorBidi" w:cstheme="majorBidi" w:hint="cs"/>
+                <w:b/>
+                <w:bCs/>
+                <w:sz w:val="36"/>
+                <w:szCs w:val="36"/>
+                <w:rtl/>
+                <w:lang w:bidi="fa-IR"/>
+              </w:rPr>
+              <w:t xml:space="preserve"> و </w:t>
+            </w:r>
+            <w:r>
+              <w:rPr>
+                <w:rFonts w:asciiTheme="majorBidi" w:hAnsiTheme="majorBidi" w:cstheme="majorBidi"/>
+                <w:b/>
+                <w:bCs/>
+                <w:sz w:val="36"/>
+                <w:szCs w:val="36"/>
+                <w:lang w:bidi="fa-IR"/>
+              </w:rPr>
+              <w:t xml:space="preserve"> forlogs</w:t>
+            </w:r>
+            <w:r>
+              <w:rPr>
+                <w:rFonts w:asciiTheme="majorBidi" w:hAnsiTheme="majorBidi" w:cstheme="majorBidi" w:hint="cs"/>
+                <w:b/>
+                <w:bCs/>
+                <w:sz w:val="36"/>
+                <w:szCs w:val="36"/>
+                <w:rtl/>
+                <w:lang w:bidi="fa-IR"/>
+              </w:rPr>
+              <w:t xml:space="preserve">به پوشه </w:t>
             </w:r>
             <w:r>
               <w:rPr>
@@ -352,7 +387,7 @@
                 <w:szCs w:val="40"/>
                 <w:lang w:bidi="fa-IR"/>
               </w:rPr>
-              <w:t>view-entity-controller-Repository-Service- common-</w:t>
+              <w:t>-entity-Repository-Service- common-</w:t>
             </w:r>
           </w:p>
         </w:tc>
@@ -918,66 +953,101 @@
                 <w:bCs/>
                 <w:sz w:val="40"/>
                 <w:szCs w:val="40"/>
-                <w:lang w:bidi="fa-IR"/>
-              </w:rPr>
-            </w:pPr>
-            <w:r>
-              <w:rPr>
-                <w:rFonts w:asciiTheme="majorBidi" w:hAnsiTheme="majorBidi" w:cstheme="majorBidi" w:hint="cs"/>
-                <w:b/>
-                <w:bCs/>
-                <w:sz w:val="40"/>
-                <w:szCs w:val="40"/>
-                <w:rtl/>
-                <w:lang w:bidi="fa-IR"/>
-              </w:rPr>
-              <w:t xml:space="preserve">در فایل </w:t>
-            </w:r>
-            <w:r>
-              <w:rPr>
-                <w:rFonts w:asciiTheme="majorBidi" w:hAnsiTheme="majorBidi" w:cstheme="majorBidi"/>
-                <w:b/>
-                <w:bCs/>
-                <w:sz w:val="40"/>
-                <w:szCs w:val="40"/>
-                <w:lang w:bidi="fa-IR"/>
-              </w:rPr>
-              <w:t>log4j.properties</w:t>
-            </w:r>
-            <w:r>
-              <w:rPr>
-                <w:rFonts w:asciiTheme="majorBidi" w:hAnsiTheme="majorBidi" w:cstheme="majorBidi" w:hint="cs"/>
-                <w:b/>
-                <w:bCs/>
-                <w:sz w:val="40"/>
-                <w:szCs w:val="40"/>
-                <w:rtl/>
-                <w:lang w:bidi="fa-IR"/>
-              </w:rPr>
-              <w:t xml:space="preserve">موجود در پوشه </w:t>
-            </w:r>
-            <w:r>
-              <w:rPr>
-                <w:rFonts w:asciiTheme="majorBidi" w:hAnsiTheme="majorBidi" w:cstheme="majorBidi"/>
-                <w:b/>
-                <w:bCs/>
-                <w:sz w:val="40"/>
-                <w:szCs w:val="40"/>
-                <w:lang w:bidi="fa-IR"/>
-              </w:rPr>
-              <w:t xml:space="preserve">Resources </w:t>
-            </w:r>
-            <w:r>
-              <w:rPr>
-                <w:rFonts w:asciiTheme="majorBidi" w:hAnsiTheme="majorBidi" w:cstheme="majorBidi" w:hint="cs"/>
-                <w:b/>
-                <w:bCs/>
-                <w:sz w:val="40"/>
-                <w:szCs w:val="40"/>
-                <w:rtl/>
-                <w:lang w:bidi="fa-IR"/>
-              </w:rPr>
-              <w:t xml:space="preserve"> محل لاگ را مشخص می کنیم</w:t>
+                <w:rtl/>
+                <w:lang w:bidi="fa-IR"/>
+              </w:rPr>
+            </w:pPr>
+            <w:r>
+              <w:rPr>
+                <w:rFonts w:asciiTheme="majorBidi" w:hAnsiTheme="majorBidi" w:cstheme="majorBidi" w:hint="cs"/>
+                <w:b/>
+                <w:bCs/>
+                <w:sz w:val="40"/>
+                <w:szCs w:val="40"/>
+                <w:rtl/>
+                <w:lang w:bidi="fa-IR"/>
+              </w:rPr>
+              <w:t xml:space="preserve">پوشه های </w:t>
+            </w:r>
+            <w:r>
+              <w:rPr>
+                <w:rFonts w:asciiTheme="majorBidi" w:hAnsiTheme="majorBidi" w:cstheme="majorBidi"/>
+                <w:b/>
+                <w:bCs/>
+                <w:sz w:val="40"/>
+                <w:szCs w:val="40"/>
+                <w:lang w:bidi="fa-IR"/>
+              </w:rPr>
+              <w:t xml:space="preserve">logs </w:t>
+            </w:r>
+            <w:r>
+              <w:rPr>
+                <w:rFonts w:asciiTheme="majorBidi" w:hAnsiTheme="majorBidi" w:cstheme="majorBidi" w:hint="cs"/>
+                <w:b/>
+                <w:bCs/>
+                <w:sz w:val="40"/>
+                <w:szCs w:val="40"/>
+                <w:rtl/>
+                <w:lang w:bidi="fa-IR"/>
+              </w:rPr>
+              <w:t xml:space="preserve"> و </w:t>
+            </w:r>
+            <w:r>
+              <w:rPr>
+                <w:rFonts w:asciiTheme="majorBidi" w:hAnsiTheme="majorBidi" w:cstheme="majorBidi"/>
+                <w:b/>
+                <w:bCs/>
+                <w:sz w:val="40"/>
+                <w:szCs w:val="40"/>
+                <w:lang w:bidi="fa-IR"/>
+              </w:rPr>
+              <w:t>resources</w:t>
+            </w:r>
+            <w:r>
+              <w:rPr>
+                <w:rFonts w:asciiTheme="majorBidi" w:hAnsiTheme="majorBidi" w:cstheme="majorBidi"/>
+                <w:b/>
+                <w:bCs/>
+                <w:sz w:val="40"/>
+                <w:szCs w:val="40"/>
+                <w:lang w:bidi="fa-IR"/>
+              </w:rPr>
+              <w:t xml:space="preserve"> </w:t>
+            </w:r>
+            <w:r>
+              <w:rPr>
+                <w:rFonts w:asciiTheme="majorBidi" w:hAnsiTheme="majorBidi" w:cstheme="majorBidi" w:hint="cs"/>
+                <w:b/>
+                <w:bCs/>
+                <w:sz w:val="40"/>
+                <w:szCs w:val="40"/>
+                <w:rtl/>
+                <w:lang w:bidi="fa-IR"/>
+              </w:rPr>
+              <w:t xml:space="preserve"> را در کنار </w:t>
+            </w:r>
+            <w:r>
+              <w:rPr>
+                <w:rFonts w:asciiTheme="majorBidi" w:hAnsiTheme="majorBidi" w:cstheme="majorBidi"/>
+                <w:b/>
+                <w:bCs/>
+                <w:sz w:val="40"/>
+                <w:szCs w:val="40"/>
+                <w:lang w:bidi="fa-IR"/>
+              </w:rPr>
+              <w:t>src</w:t>
+            </w:r>
+            <w:r>
+              <w:rPr>
+                <w:rFonts w:asciiTheme="majorBidi" w:hAnsiTheme="majorBidi" w:cstheme="majorBidi" w:hint="cs"/>
+                <w:b/>
+                <w:bCs/>
+                <w:sz w:val="40"/>
+                <w:szCs w:val="40"/>
+                <w:rtl/>
+                <w:lang w:bidi="fa-IR"/>
+              </w:rPr>
+              <w:t xml:space="preserve"> ایجاد میکنیم</w:t>
             </w:r>
           </w:p>
         </w:tc>
@@ -1040,76 +1110,87 @@
                 <w:rtl/>
                 <w:lang w:bidi="fa-IR"/>
               </w:rPr>
-              <w:t xml:space="preserve">در محیط توسعه روی </w:t>
-            </w:r>
-            <w:r>
-              <w:rPr>
-                <w:rFonts w:asciiTheme="majorBidi" w:hAnsiTheme="majorBidi" w:cstheme="majorBidi"/>
-                <w:b/>
-                <w:bCs/>
-                <w:sz w:val="40"/>
-                <w:szCs w:val="40"/>
-                <w:lang w:bidi="fa-IR"/>
-              </w:rPr>
-              <w:t>Debug</w:t>
-            </w:r>
-            <w:r>
-              <w:rPr>
-                <w:rFonts w:asciiTheme="majorBidi" w:hAnsiTheme="majorBidi" w:cstheme="majorBidi" w:hint="cs"/>
-                <w:b/>
-                <w:bCs/>
-                <w:sz w:val="40"/>
-                <w:szCs w:val="40"/>
-                <w:rtl/>
-                <w:lang w:bidi="fa-IR"/>
-              </w:rPr>
-              <w:t xml:space="preserve"> میگذاریم چون میخواهیم همه لاگ ها بیفتد ولی در محیط اجرا فقط </w:t>
-            </w:r>
-            <w:r>
-              <w:rPr>
-                <w:rFonts w:asciiTheme="majorBidi" w:hAnsiTheme="majorBidi" w:cstheme="majorBidi"/>
-                <w:b/>
-                <w:bCs/>
-                <w:sz w:val="40"/>
-                <w:szCs w:val="40"/>
-                <w:lang w:bidi="fa-IR"/>
-              </w:rPr>
-              <w:t>Info</w:t>
-            </w:r>
-            <w:r>
-              <w:rPr>
-                <w:rFonts w:asciiTheme="majorBidi" w:hAnsiTheme="majorBidi" w:cstheme="majorBidi" w:hint="cs"/>
-                <w:b/>
-                <w:bCs/>
-                <w:sz w:val="40"/>
-                <w:szCs w:val="40"/>
-                <w:rtl/>
-                <w:lang w:bidi="fa-IR"/>
-              </w:rPr>
-              <w:t xml:space="preserve"> یا </w:t>
-            </w:r>
-            <w:r>
-              <w:rPr>
-                <w:rFonts w:asciiTheme="majorBidi" w:hAnsiTheme="majorBidi" w:cstheme="majorBidi"/>
-                <w:b/>
-                <w:bCs/>
-                <w:sz w:val="40"/>
-                <w:szCs w:val="40"/>
-                <w:lang w:bidi="fa-IR"/>
-              </w:rPr>
-              <w:t>warning</w:t>
-            </w:r>
-            <w:r>
-              <w:rPr>
-                <w:rFonts w:asciiTheme="majorBidi" w:hAnsiTheme="majorBidi" w:cstheme="majorBidi" w:hint="cs"/>
-                <w:b/>
-                <w:bCs/>
-                <w:sz w:val="40"/>
-                <w:szCs w:val="40"/>
-                <w:rtl/>
+              <w:t xml:space="preserve"> فایل </w:t>
+            </w:r>
+            <w:r>
+              <w:rPr>
+                <w:rFonts w:asciiTheme="majorBidi" w:hAnsiTheme="majorBidi" w:cstheme="majorBidi"/>
+                <w:b/>
+                <w:bCs/>
+                <w:sz w:val="40"/>
+                <w:szCs w:val="40"/>
                 <w:lang w:bidi="fa-IR"/>
               </w:rPr>
               <w:t xml:space="preserve"> </w:t>
+            </w:r>
+            <w:r>
+              <w:rPr>
+                <w:rFonts w:asciiTheme="majorBidi" w:hAnsiTheme="majorBidi" w:cstheme="majorBidi"/>
+                <w:b/>
+                <w:bCs/>
+                <w:sz w:val="40"/>
+                <w:szCs w:val="40"/>
+                <w:lang w:bidi="fa-IR"/>
+              </w:rPr>
+              <w:t>log4j2.xml</w:t>
+            </w:r>
+            <w:r>
+              <w:rPr>
+                <w:rFonts w:asciiTheme="majorBidi" w:hAnsiTheme="majorBidi" w:cstheme="majorBidi" w:hint="cs"/>
+                <w:b/>
+                <w:bCs/>
+                <w:sz w:val="40"/>
+                <w:szCs w:val="40"/>
+                <w:rtl/>
+                <w:lang w:bidi="fa-IR"/>
+              </w:rPr>
+              <w:t xml:space="preserve"> را در پوشه </w:t>
+            </w:r>
+            <w:r>
+              <w:rPr>
+                <w:rFonts w:asciiTheme="majorBidi" w:hAnsiTheme="majorBidi" w:cstheme="majorBidi"/>
+                <w:b/>
+                <w:bCs/>
+                <w:sz w:val="40"/>
+                <w:szCs w:val="40"/>
+                <w:lang w:bidi="fa-IR"/>
+              </w:rPr>
+              <w:t>resources</w:t>
+            </w:r>
+            <w:r>
+              <w:rPr>
+                <w:rFonts w:asciiTheme="majorBidi" w:hAnsiTheme="majorBidi" w:cstheme="majorBidi" w:hint="cs"/>
+                <w:b/>
+                <w:bCs/>
+                <w:sz w:val="40"/>
+                <w:szCs w:val="40"/>
+                <w:rtl/>
+                <w:lang w:bidi="fa-IR"/>
+              </w:rPr>
+              <w:t xml:space="preserve"> </w:t>
+            </w:r>
+            <w:r>
+              <w:rPr>
+                <w:rFonts w:asciiTheme="majorBidi" w:hAnsiTheme="majorBidi" w:cstheme="majorBidi"/>
+                <w:b/>
+                <w:bCs/>
+                <w:sz w:val="40"/>
+                <w:szCs w:val="40"/>
+                <w:lang w:bidi="fa-IR"/>
+              </w:rPr>
+              <w:t xml:space="preserve"> </w:t>
+            </w:r>
+            <w:r>
+              <w:rPr>
+                <w:rFonts w:asciiTheme="majorBidi" w:hAnsiTheme="majorBidi" w:cstheme="majorBidi" w:hint="cs"/>
+                <w:b/>
+                <w:bCs/>
+                <w:sz w:val="40"/>
+                <w:szCs w:val="40"/>
+                <w:rtl/>
+                <w:lang w:bidi="fa-IR"/>
+              </w:rPr>
+              <w:t>قرار می دهیم</w:t>
             </w:r>
           </w:p>
         </w:tc>
@@ -1162,6 +1243,85 @@
                 <w:lang w:bidi="fa-IR"/>
               </w:rPr>
             </w:pPr>
+            <w:r>
+              <w:rPr>
+                <w:rFonts w:asciiTheme="majorBidi" w:hAnsiTheme="majorBidi" w:cstheme="majorBidi"/>
+                <w:b/>
+                <w:bCs/>
+                <w:sz w:val="40"/>
+                <w:szCs w:val="40"/>
+                <w:lang w:bidi="fa-IR"/>
+              </w:rPr>
+              <w:t xml:space="preserve"> </w:t>
+            </w:r>
+            <w:r>
+              <w:rPr>
+                <w:rFonts w:asciiTheme="majorBidi" w:hAnsiTheme="majorBidi" w:cstheme="majorBidi"/>
+                <w:b/>
+                <w:bCs/>
+                <w:sz w:val="40"/>
+                <w:szCs w:val="40"/>
+                <w:lang w:bidi="fa-IR"/>
+              </w:rPr>
+              <w:t>Resources</w:t>
+            </w:r>
+            <w:r>
+              <w:rPr>
+                <w:rFonts w:asciiTheme="majorBidi" w:hAnsiTheme="majorBidi" w:cstheme="majorBidi" w:hint="cs"/>
+                <w:b/>
+                <w:bCs/>
+                <w:sz w:val="40"/>
+                <w:szCs w:val="40"/>
+                <w:rtl/>
+                <w:lang w:bidi="fa-IR"/>
+              </w:rPr>
+              <w:t xml:space="preserve"> را به عنوان</w:t>
+            </w:r>
+            <w:r>
+              <w:rPr>
+                <w:rFonts w:asciiTheme="majorBidi" w:hAnsiTheme="majorBidi" w:cstheme="majorBidi"/>
+                <w:b/>
+                <w:bCs/>
+                <w:sz w:val="40"/>
+                <w:szCs w:val="40"/>
+                <w:lang w:bidi="fa-IR"/>
+              </w:rPr>
+              <w:t xml:space="preserve"> </w:t>
+            </w:r>
+            <w:r>
+              <w:rPr>
+                <w:rFonts w:asciiTheme="majorBidi" w:hAnsiTheme="majorBidi" w:cstheme="majorBidi"/>
+                <w:b/>
+                <w:bCs/>
+                <w:sz w:val="40"/>
+                <w:szCs w:val="40"/>
+                <w:lang w:bidi="fa-IR"/>
+              </w:rPr>
+              <w:t>sources</w:t>
+            </w:r>
+            <w:r>
+              <w:rPr>
+                <w:rFonts w:asciiTheme="majorBidi" w:hAnsiTheme="majorBidi" w:cstheme="majorBidi"/>
+                <w:b/>
+                <w:bCs/>
+                <w:sz w:val="40"/>
+                <w:szCs w:val="40"/>
+                <w:lang w:bidi="fa-IR"/>
+              </w:rPr>
+              <w:t xml:space="preserve"> root </w:t>
+            </w:r>
+            <w:r>
+              <w:rPr>
+                <w:rFonts w:asciiTheme="majorBidi" w:hAnsiTheme="majorBidi" w:cstheme="majorBidi" w:hint="cs"/>
+                <w:b/>
+                <w:bCs/>
+                <w:sz w:val="40"/>
+                <w:szCs w:val="40"/>
+                <w:rtl/>
+                <w:lang w:bidi="fa-IR"/>
+              </w:rPr>
+              <w:t xml:space="preserve"> مارک می کنیم</w:t>
+            </w:r>
           </w:p>
         </w:tc>
       </w:tr>
@@ -1211,6 +1371,75 @@
                 <w:lang w:bidi="fa-IR"/>
               </w:rPr>
             </w:pPr>
+            <w:r>
+              <w:rPr>
+                <w:rFonts w:asciiTheme="majorBidi" w:hAnsiTheme="majorBidi" w:cstheme="majorBidi" w:hint="cs"/>
+                <w:b/>
+                <w:bCs/>
+                <w:sz w:val="40"/>
+                <w:szCs w:val="40"/>
+                <w:rtl/>
+                <w:lang w:bidi="fa-IR"/>
+              </w:rPr>
+              <w:t xml:space="preserve">در محیط توسعه روی </w:t>
+            </w:r>
+            <w:r>
+              <w:rPr>
+                <w:rFonts w:asciiTheme="majorBidi" w:hAnsiTheme="majorBidi" w:cstheme="majorBidi"/>
+                <w:b/>
+                <w:bCs/>
+                <w:sz w:val="40"/>
+                <w:szCs w:val="40"/>
+                <w:lang w:bidi="fa-IR"/>
+              </w:rPr>
+              <w:t>Debug</w:t>
+            </w:r>
+            <w:r>
+              <w:rPr>
+                <w:rFonts w:asciiTheme="majorBidi" w:hAnsiTheme="majorBidi" w:cstheme="majorBidi" w:hint="cs"/>
+                <w:b/>
+                <w:bCs/>
+                <w:sz w:val="40"/>
+                <w:szCs w:val="40"/>
+                <w:rtl/>
+                <w:lang w:bidi="fa-IR"/>
+              </w:rPr>
+              <w:t xml:space="preserve"> میگذاریم چون میخواهیم همه لاگ ها بیفتد ولی در محیط اجرا فقط </w:t>
+            </w:r>
+            <w:r>
+              <w:rPr>
+                <w:rFonts w:asciiTheme="majorBidi" w:hAnsiTheme="majorBidi" w:cstheme="majorBidi"/>
+                <w:b/>
+                <w:bCs/>
+                <w:sz w:val="40"/>
+                <w:szCs w:val="40"/>
+                <w:lang w:bidi="fa-IR"/>
+              </w:rPr>
+              <w:t>Info</w:t>
+            </w:r>
+            <w:r>
+              <w:rPr>
+                <w:rFonts w:asciiTheme="majorBidi" w:hAnsiTheme="majorBidi" w:cstheme="majorBidi" w:hint="cs"/>
+                <w:b/>
+                <w:bCs/>
+                <w:sz w:val="40"/>
+                <w:szCs w:val="40"/>
+                <w:rtl/>
+                <w:lang w:bidi="fa-IR"/>
+              </w:rPr>
+              <w:t xml:space="preserve"> یا </w:t>
+            </w:r>
+            <w:r>
+              <w:rPr>
+                <w:rFonts w:asciiTheme="majorBidi" w:hAnsiTheme="majorBidi" w:cstheme="majorBidi"/>
+                <w:b/>
+                <w:bCs/>
+                <w:sz w:val="40"/>
+                <w:szCs w:val="40"/>
+                <w:lang w:bidi="fa-IR"/>
+              </w:rPr>
+              <w:t>warning</w:t>
+            </w:r>
           </w:p>
         </w:tc>
       </w:tr>
@@ -1257,10 +1486,565 @@
                 <w:bCs/>
                 <w:sz w:val="40"/>
                 <w:szCs w:val="40"/>
-                <w:rtl/>
-                <w:lang w:bidi="fa-IR"/>
-              </w:rPr>
-            </w:pPr>
+                <w:lang w:bidi="fa-IR"/>
+              </w:rPr>
+            </w:pPr>
+            <w:r>
+              <w:rPr>
+                <w:rFonts w:asciiTheme="majorBidi" w:hAnsiTheme="majorBidi" w:cs="Times New Roman"/>
+                <w:b/>
+                <w:bCs/>
+                <w:sz w:val="40"/>
+                <w:szCs w:val="40"/>
+                <w:rtl/>
+                <w:lang w:bidi="fa-IR"/>
+              </w:rPr>
+              <w:t>ا</w:t>
+            </w:r>
+            <w:r>
+              <w:rPr>
+                <w:rFonts w:asciiTheme="majorBidi" w:hAnsiTheme="majorBidi" w:cs="Times New Roman" w:hint="cs"/>
+                <w:b/>
+                <w:bCs/>
+                <w:sz w:val="40"/>
+                <w:szCs w:val="40"/>
+                <w:rtl/>
+                <w:lang w:bidi="fa-IR"/>
+              </w:rPr>
+              <w:t>ی</w:t>
+            </w:r>
+            <w:r>
+              <w:rPr>
+                <w:rFonts w:asciiTheme="majorBidi" w:hAnsiTheme="majorBidi" w:cs="Times New Roman" w:hint="eastAsia"/>
+                <w:b/>
+                <w:bCs/>
+                <w:sz w:val="40"/>
+                <w:szCs w:val="40"/>
+                <w:rtl/>
+                <w:lang w:bidi="fa-IR"/>
+              </w:rPr>
+              <w:t>ن</w:t>
+            </w:r>
+            <w:r>
+              <w:rPr>
+                <w:rFonts w:asciiTheme="majorBidi" w:hAnsiTheme="majorBidi" w:cs="Times New Roman"/>
+                <w:b/>
+                <w:bCs/>
+                <w:sz w:val="40"/>
+                <w:szCs w:val="40"/>
+                <w:rtl/>
+                <w:lang w:bidi="fa-IR"/>
+              </w:rPr>
+              <w:t xml:space="preserve"> د</w:t>
+            </w:r>
+            <w:r>
+              <w:rPr>
+                <w:rFonts w:asciiTheme="majorBidi" w:hAnsiTheme="majorBidi" w:cs="Times New Roman" w:hint="cs"/>
+                <w:b/>
+                <w:bCs/>
+                <w:sz w:val="40"/>
+                <w:szCs w:val="40"/>
+                <w:rtl/>
+                <w:lang w:bidi="fa-IR"/>
+              </w:rPr>
+              <w:t>و</w:t>
+            </w:r>
+            <w:r>
+              <w:rPr>
+                <w:rFonts w:asciiTheme="majorBidi" w:hAnsiTheme="majorBidi" w:cs="Times New Roman"/>
+                <w:b/>
+                <w:bCs/>
+                <w:sz w:val="40"/>
+                <w:szCs w:val="40"/>
+                <w:rtl/>
+                <w:lang w:bidi="fa-IR"/>
+              </w:rPr>
+              <w:t>تا فا</w:t>
+            </w:r>
+            <w:r>
+              <w:rPr>
+                <w:rFonts w:asciiTheme="majorBidi" w:hAnsiTheme="majorBidi" w:cs="Times New Roman" w:hint="cs"/>
+                <w:b/>
+                <w:bCs/>
+                <w:sz w:val="40"/>
+                <w:szCs w:val="40"/>
+                <w:rtl/>
+                <w:lang w:bidi="fa-IR"/>
+              </w:rPr>
+              <w:t>ی</w:t>
+            </w:r>
+            <w:r>
+              <w:rPr>
+                <w:rFonts w:asciiTheme="majorBidi" w:hAnsiTheme="majorBidi" w:cs="Times New Roman" w:hint="eastAsia"/>
+                <w:b/>
+                <w:bCs/>
+                <w:sz w:val="40"/>
+                <w:szCs w:val="40"/>
+                <w:rtl/>
+                <w:lang w:bidi="fa-IR"/>
+              </w:rPr>
+              <w:t>ل</w:t>
+            </w:r>
+            <w:r>
+              <w:rPr>
+                <w:rFonts w:asciiTheme="majorBidi" w:hAnsiTheme="majorBidi" w:cs="Times New Roman"/>
+                <w:b/>
+                <w:bCs/>
+                <w:sz w:val="40"/>
+                <w:szCs w:val="40"/>
+                <w:rtl/>
+                <w:lang w:bidi="fa-IR"/>
+              </w:rPr>
+              <w:t xml:space="preserve"> چ</w:t>
+            </w:r>
+            <w:r>
+              <w:rPr>
+                <w:rFonts w:asciiTheme="majorBidi" w:hAnsiTheme="majorBidi" w:cs="Times New Roman" w:hint="cs"/>
+                <w:b/>
+                <w:bCs/>
+                <w:sz w:val="40"/>
+                <w:szCs w:val="40"/>
+                <w:rtl/>
+                <w:lang w:bidi="fa-IR"/>
+              </w:rPr>
+              <w:t>ی</w:t>
+            </w:r>
+            <w:r>
+              <w:rPr>
+                <w:rFonts w:asciiTheme="majorBidi" w:hAnsiTheme="majorBidi" w:cs="Times New Roman" w:hint="cs"/>
+                <w:b/>
+                <w:bCs/>
+                <w:sz w:val="40"/>
+                <w:szCs w:val="40"/>
+                <w:rtl/>
+                <w:lang w:bidi="fa-IR"/>
+              </w:rPr>
+              <w:t>؟</w:t>
+            </w:r>
+            <w:r>
+              <w:rPr>
+                <w:rFonts w:asciiTheme="majorBidi" w:hAnsiTheme="majorBidi" w:cs="Times New Roman"/>
+                <w:b/>
+                <w:bCs/>
+                <w:sz w:val="40"/>
+                <w:szCs w:val="40"/>
+                <w:rtl/>
+                <w:lang w:bidi="fa-IR"/>
+              </w:rPr>
+              <w:t xml:space="preserve"> کپ</w:t>
+            </w:r>
+            <w:r>
+              <w:rPr>
+                <w:rFonts w:asciiTheme="majorBidi" w:hAnsiTheme="majorBidi" w:cs="Times New Roman" w:hint="cs"/>
+                <w:b/>
+                <w:bCs/>
+                <w:sz w:val="40"/>
+                <w:szCs w:val="40"/>
+                <w:rtl/>
+                <w:lang w:bidi="fa-IR"/>
+              </w:rPr>
+              <w:t>ی</w:t>
+            </w:r>
+            <w:r>
+              <w:rPr>
+                <w:rFonts w:asciiTheme="majorBidi" w:hAnsiTheme="majorBidi" w:cs="Times New Roman"/>
+                <w:b/>
+                <w:bCs/>
+                <w:sz w:val="40"/>
+                <w:szCs w:val="40"/>
+                <w:rtl/>
+                <w:lang w:bidi="fa-IR"/>
+              </w:rPr>
+              <w:t xml:space="preserve"> کنم؟</w:t>
+            </w:r>
+          </w:p>
+          <w:p>
+            <w:pPr>
+              <w:bidi/>
+              <w:jc w:val="center"/>
+              <w:rPr>
+                <w:rFonts w:asciiTheme="majorBidi" w:hAnsiTheme="majorBidi" w:cstheme="majorBidi"/>
+                <w:b/>
+                <w:bCs/>
+                <w:sz w:val="40"/>
+                <w:szCs w:val="40"/>
+                <w:lang w:bidi="fa-IR"/>
+              </w:rPr>
+            </w:pPr>
+            <w:r>
+              <w:rPr>
+                <w:rFonts w:asciiTheme="majorBidi" w:hAnsiTheme="majorBidi" w:cs="Times New Roman"/>
+                <w:b/>
+                <w:bCs/>
+                <w:sz w:val="40"/>
+                <w:szCs w:val="40"/>
+                <w:rtl/>
+                <w:lang w:bidi="fa-IR"/>
+              </w:rPr>
+              <w:t>.</w:t>
+            </w:r>
+            <w:r>
+              <w:rPr>
+                <w:rFonts w:asciiTheme="majorBidi" w:hAnsiTheme="majorBidi" w:cstheme="majorBidi"/>
+                <w:b/>
+                <w:bCs/>
+                <w:sz w:val="40"/>
+                <w:szCs w:val="40"/>
+                <w:lang w:bidi="fa-IR"/>
+              </w:rPr>
+              <w:t>gitignore</w:t>
+            </w:r>
+          </w:p>
+          <w:p>
+            <w:pPr>
+              <w:bidi/>
+              <w:jc w:val="center"/>
+              <w:rPr>
+                <w:rFonts w:asciiTheme="majorBidi" w:hAnsiTheme="majorBidi" w:cstheme="majorBidi"/>
+                <w:b/>
+                <w:bCs/>
+                <w:sz w:val="40"/>
+                <w:szCs w:val="40"/>
+                <w:lang w:bidi="fa-IR"/>
+              </w:rPr>
+            </w:pPr>
+            <w:r>
+              <w:rPr>
+                <w:rFonts w:asciiTheme="majorBidi" w:hAnsiTheme="majorBidi" w:cstheme="majorBidi"/>
+                <w:b/>
+                <w:bCs/>
+                <w:sz w:val="40"/>
+                <w:szCs w:val="40"/>
+                <w:lang w:bidi="fa-IR"/>
+              </w:rPr>
+              <w:t>ConnectToDB_WithServiceLayer1404-01-30.iml</w:t>
+            </w:r>
+          </w:p>
+          <w:p>
+            <w:pPr>
+              <w:bidi/>
+              <w:jc w:val="center"/>
+              <w:rPr>
+                <w:rFonts w:asciiTheme="majorBidi" w:hAnsiTheme="majorBidi" w:cstheme="majorBidi"/>
+                <w:b/>
+                <w:bCs/>
+                <w:sz w:val="40"/>
+                <w:szCs w:val="40"/>
+                <w:rtl/>
+                <w:lang w:bidi="fa-IR"/>
+              </w:rPr>
+            </w:pPr>
+            <w:r>
+              <w:rPr>
+                <w:rFonts w:asciiTheme="majorBidi" w:hAnsiTheme="majorBidi" w:cs="Times New Roman" w:hint="eastAsia"/>
+                <w:b/>
+                <w:bCs/>
+                <w:sz w:val="40"/>
+                <w:szCs w:val="40"/>
+                <w:rtl/>
+                <w:lang w:bidi="fa-IR"/>
+              </w:rPr>
+              <w:t>سوال</w:t>
+            </w:r>
+            <w:r>
+              <w:rPr>
+                <w:rFonts w:asciiTheme="majorBidi" w:hAnsiTheme="majorBidi" w:cs="Times New Roman"/>
+                <w:b/>
+                <w:bCs/>
+                <w:sz w:val="40"/>
+                <w:szCs w:val="40"/>
+                <w:rtl/>
+                <w:lang w:bidi="fa-IR"/>
+              </w:rPr>
+              <w:t xml:space="preserve"> بعد</w:t>
+            </w:r>
+            <w:r>
+              <w:rPr>
+                <w:rFonts w:asciiTheme="majorBidi" w:hAnsiTheme="majorBidi" w:cs="Times New Roman" w:hint="cs"/>
+                <w:b/>
+                <w:bCs/>
+                <w:sz w:val="40"/>
+                <w:szCs w:val="40"/>
+                <w:rtl/>
+                <w:lang w:bidi="fa-IR"/>
+              </w:rPr>
+              <w:t>ی</w:t>
+            </w:r>
+            <w:r>
+              <w:rPr>
+                <w:rFonts w:asciiTheme="majorBidi" w:hAnsiTheme="majorBidi" w:cs="Times New Roman" w:hint="eastAsia"/>
+                <w:b/>
+                <w:bCs/>
+                <w:sz w:val="40"/>
+                <w:szCs w:val="40"/>
+                <w:rtl/>
+                <w:lang w:bidi="fa-IR"/>
+              </w:rPr>
+              <w:t>م</w:t>
+            </w:r>
+            <w:r>
+              <w:rPr>
+                <w:rFonts w:asciiTheme="majorBidi" w:hAnsiTheme="majorBidi" w:cs="Times New Roman"/>
+                <w:b/>
+                <w:bCs/>
+                <w:sz w:val="40"/>
+                <w:szCs w:val="40"/>
+                <w:rtl/>
+                <w:lang w:bidi="fa-IR"/>
+              </w:rPr>
+              <w:t xml:space="preserve"> ا</w:t>
+            </w:r>
+            <w:r>
+              <w:rPr>
+                <w:rFonts w:asciiTheme="majorBidi" w:hAnsiTheme="majorBidi" w:cs="Times New Roman" w:hint="cs"/>
+                <w:b/>
+                <w:bCs/>
+                <w:sz w:val="40"/>
+                <w:szCs w:val="40"/>
+                <w:rtl/>
+                <w:lang w:bidi="fa-IR"/>
+              </w:rPr>
+              <w:t>ی</w:t>
+            </w:r>
+            <w:r>
+              <w:rPr>
+                <w:rFonts w:asciiTheme="majorBidi" w:hAnsiTheme="majorBidi" w:cs="Times New Roman" w:hint="eastAsia"/>
+                <w:b/>
+                <w:bCs/>
+                <w:sz w:val="40"/>
+                <w:szCs w:val="40"/>
+                <w:rtl/>
+                <w:lang w:bidi="fa-IR"/>
+              </w:rPr>
+              <w:t>نه</w:t>
+            </w:r>
+            <w:r>
+              <w:rPr>
+                <w:rFonts w:asciiTheme="majorBidi" w:hAnsiTheme="majorBidi" w:cs="Times New Roman"/>
+                <w:b/>
+                <w:bCs/>
+                <w:sz w:val="40"/>
+                <w:szCs w:val="40"/>
+                <w:rtl/>
+                <w:lang w:bidi="fa-IR"/>
+              </w:rPr>
+              <w:t xml:space="preserve"> که فا</w:t>
+            </w:r>
+            <w:r>
+              <w:rPr>
+                <w:rFonts w:asciiTheme="majorBidi" w:hAnsiTheme="majorBidi" w:cs="Times New Roman" w:hint="cs"/>
+                <w:b/>
+                <w:bCs/>
+                <w:sz w:val="40"/>
+                <w:szCs w:val="40"/>
+                <w:rtl/>
+                <w:lang w:bidi="fa-IR"/>
+              </w:rPr>
+              <w:t>ی</w:t>
+            </w:r>
+            <w:r>
+              <w:rPr>
+                <w:rFonts w:asciiTheme="majorBidi" w:hAnsiTheme="majorBidi" w:cs="Times New Roman" w:hint="eastAsia"/>
+                <w:b/>
+                <w:bCs/>
+                <w:sz w:val="40"/>
+                <w:szCs w:val="40"/>
+                <w:rtl/>
+                <w:lang w:bidi="fa-IR"/>
+              </w:rPr>
+              <w:t>ل</w:t>
+            </w:r>
+            <w:r>
+              <w:rPr>
+                <w:rFonts w:asciiTheme="majorBidi" w:hAnsiTheme="majorBidi" w:cs="Times New Roman"/>
+                <w:b/>
+                <w:bCs/>
+                <w:sz w:val="40"/>
+                <w:szCs w:val="40"/>
+                <w:rtl/>
+                <w:lang w:bidi="fa-IR"/>
+              </w:rPr>
+              <w:t xml:space="preserve"> </w:t>
+            </w:r>
+            <w:r>
+              <w:rPr>
+                <w:rFonts w:asciiTheme="majorBidi" w:hAnsiTheme="majorBidi" w:cstheme="majorBidi"/>
+                <w:b/>
+                <w:bCs/>
+                <w:sz w:val="40"/>
+                <w:szCs w:val="40"/>
+                <w:lang w:bidi="fa-IR"/>
+              </w:rPr>
+              <w:t>ConnectToDB_WithServiceLayer1404-01-30.iml</w:t>
+            </w:r>
+            <w:r>
+              <w:rPr>
+                <w:rFonts w:asciiTheme="majorBidi" w:hAnsiTheme="majorBidi" w:cs="Times New Roman"/>
+                <w:b/>
+                <w:bCs/>
+                <w:sz w:val="40"/>
+                <w:szCs w:val="40"/>
+                <w:rtl/>
+                <w:lang w:bidi="fa-IR"/>
+              </w:rPr>
+              <w:t xml:space="preserve"> دق</w:t>
+            </w:r>
+            <w:r>
+              <w:rPr>
+                <w:rFonts w:asciiTheme="majorBidi" w:hAnsiTheme="majorBidi" w:cs="Times New Roman" w:hint="cs"/>
+                <w:b/>
+                <w:bCs/>
+                <w:sz w:val="40"/>
+                <w:szCs w:val="40"/>
+                <w:rtl/>
+                <w:lang w:bidi="fa-IR"/>
+              </w:rPr>
+              <w:t>ی</w:t>
+            </w:r>
+            <w:r>
+              <w:rPr>
+                <w:rFonts w:asciiTheme="majorBidi" w:hAnsiTheme="majorBidi" w:cs="Times New Roman" w:hint="eastAsia"/>
+                <w:b/>
+                <w:bCs/>
+                <w:sz w:val="40"/>
+                <w:szCs w:val="40"/>
+                <w:rtl/>
+                <w:lang w:bidi="fa-IR"/>
+              </w:rPr>
+              <w:t>قا</w:t>
+            </w:r>
+            <w:r>
+              <w:rPr>
+                <w:rFonts w:asciiTheme="majorBidi" w:hAnsiTheme="majorBidi" w:cs="Times New Roman"/>
+                <w:b/>
+                <w:bCs/>
+                <w:sz w:val="40"/>
+                <w:szCs w:val="40"/>
+                <w:rtl/>
+                <w:lang w:bidi="fa-IR"/>
+              </w:rPr>
+              <w:t xml:space="preserve"> با هم</w:t>
+            </w:r>
+            <w:r>
+              <w:rPr>
+                <w:rFonts w:asciiTheme="majorBidi" w:hAnsiTheme="majorBidi" w:cs="Times New Roman" w:hint="cs"/>
+                <w:b/>
+                <w:bCs/>
+                <w:sz w:val="40"/>
+                <w:szCs w:val="40"/>
+                <w:rtl/>
+                <w:lang w:bidi="fa-IR"/>
+              </w:rPr>
+              <w:t>ی</w:t>
+            </w:r>
+            <w:r>
+              <w:rPr>
+                <w:rFonts w:asciiTheme="majorBidi" w:hAnsiTheme="majorBidi" w:cs="Times New Roman" w:hint="eastAsia"/>
+                <w:b/>
+                <w:bCs/>
+                <w:sz w:val="40"/>
+                <w:szCs w:val="40"/>
+                <w:rtl/>
+                <w:lang w:bidi="fa-IR"/>
+              </w:rPr>
+              <w:t>ن</w:t>
+            </w:r>
+            <w:r>
+              <w:rPr>
+                <w:rFonts w:asciiTheme="majorBidi" w:hAnsiTheme="majorBidi" w:cs="Times New Roman"/>
+                <w:b/>
+                <w:bCs/>
+                <w:sz w:val="40"/>
+                <w:szCs w:val="40"/>
+                <w:rtl/>
+                <w:lang w:bidi="fa-IR"/>
+              </w:rPr>
+              <w:t xml:space="preserve"> نام در پوشه ا</w:t>
+            </w:r>
+            <w:r>
+              <w:rPr>
+                <w:rFonts w:asciiTheme="majorBidi" w:hAnsiTheme="majorBidi" w:cs="Times New Roman" w:hint="cs"/>
+                <w:b/>
+                <w:bCs/>
+                <w:sz w:val="40"/>
+                <w:szCs w:val="40"/>
+                <w:rtl/>
+                <w:lang w:bidi="fa-IR"/>
+              </w:rPr>
+              <w:t>ی</w:t>
+            </w:r>
+            <w:r>
+              <w:rPr>
+                <w:rFonts w:asciiTheme="majorBidi" w:hAnsiTheme="majorBidi" w:cs="Times New Roman"/>
+                <w:b/>
+                <w:bCs/>
+                <w:sz w:val="40"/>
+                <w:szCs w:val="40"/>
+                <w:rtl/>
+                <w:lang w:bidi="fa-IR"/>
+              </w:rPr>
+              <w:t xml:space="preserve"> که قرار فا</w:t>
+            </w:r>
+            <w:r>
+              <w:rPr>
+                <w:rFonts w:asciiTheme="majorBidi" w:hAnsiTheme="majorBidi" w:cs="Times New Roman" w:hint="cs"/>
+                <w:b/>
+                <w:bCs/>
+                <w:sz w:val="40"/>
+                <w:szCs w:val="40"/>
+                <w:rtl/>
+                <w:lang w:bidi="fa-IR"/>
+              </w:rPr>
+              <w:t>ی</w:t>
+            </w:r>
+            <w:r>
+              <w:rPr>
+                <w:rFonts w:asciiTheme="majorBidi" w:hAnsiTheme="majorBidi" w:cs="Times New Roman" w:hint="eastAsia"/>
+                <w:b/>
+                <w:bCs/>
+                <w:sz w:val="40"/>
+                <w:szCs w:val="40"/>
+                <w:rtl/>
+                <w:lang w:bidi="fa-IR"/>
+              </w:rPr>
+              <w:t>لها</w:t>
+            </w:r>
+            <w:r>
+              <w:rPr>
+                <w:rFonts w:asciiTheme="majorBidi" w:hAnsiTheme="majorBidi" w:cs="Times New Roman"/>
+                <w:b/>
+                <w:bCs/>
+                <w:sz w:val="40"/>
+                <w:szCs w:val="40"/>
+                <w:rtl/>
+                <w:lang w:bidi="fa-IR"/>
+              </w:rPr>
+              <w:t xml:space="preserve"> توش کپ</w:t>
+            </w:r>
+            <w:r>
+              <w:rPr>
+                <w:rFonts w:asciiTheme="majorBidi" w:hAnsiTheme="majorBidi" w:cs="Times New Roman" w:hint="cs"/>
+                <w:b/>
+                <w:bCs/>
+                <w:sz w:val="40"/>
+                <w:szCs w:val="40"/>
+                <w:rtl/>
+                <w:lang w:bidi="fa-IR"/>
+              </w:rPr>
+              <w:t>ی</w:t>
+            </w:r>
+            <w:r>
+              <w:rPr>
+                <w:rFonts w:asciiTheme="majorBidi" w:hAnsiTheme="majorBidi" w:cs="Times New Roman"/>
+                <w:b/>
+                <w:bCs/>
+                <w:sz w:val="40"/>
+                <w:szCs w:val="40"/>
+                <w:rtl/>
+                <w:lang w:bidi="fa-IR"/>
+              </w:rPr>
+              <w:t xml:space="preserve"> بشه وجود داره چرا؟</w:t>
+            </w:r>
           </w:p>
         </w:tc>
       </w:tr>

</xml_diff>